<commit_message>
Fin. terminamos la materia, nota final 8.
</commit_message>
<xml_diff>
--- a/trabajos practicos/word/Word2024-TP2.docx
+++ b/trabajos practicos/word/Word2024-TP2.docx
@@ -33,391 +33,7 @@
             </w14:schemeClr>
           </w14:glow>
         </w:rPr>
-        <w:t>R</w:t>
-      </w:r>
-      <w:r>
-        <w:rPr>
-          <w:color w:val="DAE9F7" w:themeColor="text2" w:themeTint="1A"/>
-          <w:sz w:val="32"/>
-          <w:szCs w:val="32"/>
-          <w:bdr w:val="single" w:sz="18" w:space="0" w:color="auto"/>
-          <w:shd w:val="clear" w:color="auto" w:fill="DAE9F7" w:themeFill="text2" w:themeFillTint="1A"/>
-          <w14:glow w14:rad="63500">
-            <w14:schemeClr w14:val="accent4">
-              <w14:alpha w14:val="60000"/>
-              <w14:satMod w14:val="175000"/>
-            </w14:schemeClr>
-          </w14:glow>
-        </w:rPr>
-        <w:t xml:space="preserve"> </w:t>
-      </w:r>
-      <w:r>
-        <w:rPr>
-          <w:color w:val="DAE9F7" w:themeColor="text2" w:themeTint="1A"/>
-          <w:sz w:val="32"/>
-          <w:szCs w:val="32"/>
-          <w:bdr w:val="single" w:sz="18" w:space="0" w:color="auto"/>
-          <w:shd w:val="clear" w:color="auto" w:fill="DAE9F7" w:themeFill="text2" w:themeFillTint="1A"/>
-          <w14:glow w14:rad="63500">
-            <w14:schemeClr w14:val="accent4">
-              <w14:alpha w14:val="60000"/>
-              <w14:satMod w14:val="175000"/>
-            </w14:schemeClr>
-          </w14:glow>
-        </w:rPr>
-        <w:t>E</w:t>
-      </w:r>
-      <w:r>
-        <w:rPr>
-          <w:color w:val="DAE9F7" w:themeColor="text2" w:themeTint="1A"/>
-          <w:sz w:val="32"/>
-          <w:szCs w:val="32"/>
-          <w:bdr w:val="single" w:sz="18" w:space="0" w:color="auto"/>
-          <w:shd w:val="clear" w:color="auto" w:fill="DAE9F7" w:themeFill="text2" w:themeFillTint="1A"/>
-          <w14:glow w14:rad="63500">
-            <w14:schemeClr w14:val="accent4">
-              <w14:alpha w14:val="60000"/>
-              <w14:satMod w14:val="175000"/>
-            </w14:schemeClr>
-          </w14:glow>
-        </w:rPr>
-        <w:t xml:space="preserve"> </w:t>
-      </w:r>
-      <w:r>
-        <w:rPr>
-          <w:color w:val="DAE9F7" w:themeColor="text2" w:themeTint="1A"/>
-          <w:sz w:val="32"/>
-          <w:szCs w:val="32"/>
-          <w:bdr w:val="single" w:sz="18" w:space="0" w:color="auto"/>
-          <w:shd w:val="clear" w:color="auto" w:fill="DAE9F7" w:themeFill="text2" w:themeFillTint="1A"/>
-          <w14:glow w14:rad="63500">
-            <w14:schemeClr w14:val="accent4">
-              <w14:alpha w14:val="60000"/>
-              <w14:satMod w14:val="175000"/>
-            </w14:schemeClr>
-          </w14:glow>
-        </w:rPr>
-        <w:t>D</w:t>
-      </w:r>
-      <w:r>
-        <w:rPr>
-          <w:color w:val="DAE9F7" w:themeColor="text2" w:themeTint="1A"/>
-          <w:sz w:val="32"/>
-          <w:szCs w:val="32"/>
-          <w:bdr w:val="single" w:sz="18" w:space="0" w:color="auto"/>
-          <w:shd w:val="clear" w:color="auto" w:fill="DAE9F7" w:themeFill="text2" w:themeFillTint="1A"/>
-          <w14:glow w14:rad="63500">
-            <w14:schemeClr w14:val="accent4">
-              <w14:alpha w14:val="60000"/>
-              <w14:satMod w14:val="175000"/>
-            </w14:schemeClr>
-          </w14:glow>
-        </w:rPr>
-        <w:t xml:space="preserve"> </w:t>
-      </w:r>
-      <w:r>
-        <w:rPr>
-          <w:color w:val="DAE9F7" w:themeColor="text2" w:themeTint="1A"/>
-          <w:sz w:val="32"/>
-          <w:szCs w:val="32"/>
-          <w:bdr w:val="single" w:sz="18" w:space="0" w:color="auto"/>
-          <w:shd w:val="clear" w:color="auto" w:fill="DAE9F7" w:themeFill="text2" w:themeFillTint="1A"/>
-          <w14:glow w14:rad="63500">
-            <w14:schemeClr w14:val="accent4">
-              <w14:alpha w14:val="60000"/>
-              <w14:satMod w14:val="175000"/>
-            </w14:schemeClr>
-          </w14:glow>
-        </w:rPr>
-        <w:t>E</w:t>
-      </w:r>
-      <w:r>
-        <w:rPr>
-          <w:color w:val="DAE9F7" w:themeColor="text2" w:themeTint="1A"/>
-          <w:sz w:val="32"/>
-          <w:szCs w:val="32"/>
-          <w:bdr w:val="single" w:sz="18" w:space="0" w:color="auto"/>
-          <w:shd w:val="clear" w:color="auto" w:fill="DAE9F7" w:themeFill="text2" w:themeFillTint="1A"/>
-          <w14:glow w14:rad="63500">
-            <w14:schemeClr w14:val="accent4">
-              <w14:alpha w14:val="60000"/>
-              <w14:satMod w14:val="175000"/>
-            </w14:schemeClr>
-          </w14:glow>
-        </w:rPr>
-        <w:t xml:space="preserve"> </w:t>
-      </w:r>
-      <w:r>
-        <w:rPr>
-          <w:color w:val="DAE9F7" w:themeColor="text2" w:themeTint="1A"/>
-          <w:sz w:val="32"/>
-          <w:szCs w:val="32"/>
-          <w:bdr w:val="single" w:sz="18" w:space="0" w:color="auto"/>
-          <w:shd w:val="clear" w:color="auto" w:fill="DAE9F7" w:themeFill="text2" w:themeFillTint="1A"/>
-          <w14:glow w14:rad="63500">
-            <w14:schemeClr w14:val="accent4">
-              <w14:alpha w14:val="60000"/>
-              <w14:satMod w14:val="175000"/>
-            </w14:schemeClr>
-          </w14:glow>
-        </w:rPr>
-        <w:t xml:space="preserve">S </w:t>
-      </w:r>
-      <w:r>
-        <w:rPr>
-          <w:color w:val="DAE9F7" w:themeColor="text2" w:themeTint="1A"/>
-          <w:sz w:val="32"/>
-          <w:szCs w:val="32"/>
-          <w:bdr w:val="single" w:sz="18" w:space="0" w:color="auto"/>
-          <w:shd w:val="clear" w:color="auto" w:fill="DAE9F7" w:themeFill="text2" w:themeFillTint="1A"/>
-          <w14:glow w14:rad="63500">
-            <w14:schemeClr w14:val="accent4">
-              <w14:alpha w14:val="60000"/>
-              <w14:satMod w14:val="175000"/>
-            </w14:schemeClr>
-          </w14:glow>
-        </w:rPr>
-        <w:t xml:space="preserve"> </w:t>
-      </w:r>
-      <w:r>
-        <w:rPr>
-          <w:color w:val="DAE9F7" w:themeColor="text2" w:themeTint="1A"/>
-          <w:sz w:val="32"/>
-          <w:szCs w:val="32"/>
-          <w:bdr w:val="single" w:sz="18" w:space="0" w:color="auto"/>
-          <w:shd w:val="clear" w:color="auto" w:fill="DAE9F7" w:themeFill="text2" w:themeFillTint="1A"/>
-          <w14:glow w14:rad="63500">
-            <w14:schemeClr w14:val="accent4">
-              <w14:alpha w14:val="60000"/>
-              <w14:satMod w14:val="175000"/>
-            </w14:schemeClr>
-          </w14:glow>
-        </w:rPr>
-        <w:t>S</w:t>
-      </w:r>
-      <w:r>
-        <w:rPr>
-          <w:color w:val="DAE9F7" w:themeColor="text2" w:themeTint="1A"/>
-          <w:sz w:val="32"/>
-          <w:szCs w:val="32"/>
-          <w:bdr w:val="single" w:sz="18" w:space="0" w:color="auto"/>
-          <w:shd w:val="clear" w:color="auto" w:fill="DAE9F7" w:themeFill="text2" w:themeFillTint="1A"/>
-          <w14:glow w14:rad="63500">
-            <w14:schemeClr w14:val="accent4">
-              <w14:alpha w14:val="60000"/>
-              <w14:satMod w14:val="175000"/>
-            </w14:schemeClr>
-          </w14:glow>
-        </w:rPr>
-        <w:t xml:space="preserve"> </w:t>
-      </w:r>
-      <w:r>
-        <w:rPr>
-          <w:color w:val="DAE9F7" w:themeColor="text2" w:themeTint="1A"/>
-          <w:sz w:val="32"/>
-          <w:szCs w:val="32"/>
-          <w:bdr w:val="single" w:sz="18" w:space="0" w:color="auto"/>
-          <w:shd w:val="clear" w:color="auto" w:fill="DAE9F7" w:themeFill="text2" w:themeFillTint="1A"/>
-          <w14:glow w14:rad="63500">
-            <w14:schemeClr w14:val="accent4">
-              <w14:alpha w14:val="60000"/>
-              <w14:satMod w14:val="175000"/>
-            </w14:schemeClr>
-          </w14:glow>
-        </w:rPr>
-        <w:t>O</w:t>
-      </w:r>
-      <w:r>
-        <w:rPr>
-          <w:color w:val="DAE9F7" w:themeColor="text2" w:themeTint="1A"/>
-          <w:sz w:val="32"/>
-          <w:szCs w:val="32"/>
-          <w:bdr w:val="single" w:sz="18" w:space="0" w:color="auto"/>
-          <w:shd w:val="clear" w:color="auto" w:fill="DAE9F7" w:themeFill="text2" w:themeFillTint="1A"/>
-          <w14:glow w14:rad="63500">
-            <w14:schemeClr w14:val="accent4">
-              <w14:alpha w14:val="60000"/>
-              <w14:satMod w14:val="175000"/>
-            </w14:schemeClr>
-          </w14:glow>
-        </w:rPr>
-        <w:t xml:space="preserve"> </w:t>
-      </w:r>
-      <w:r>
-        <w:rPr>
-          <w:color w:val="DAE9F7" w:themeColor="text2" w:themeTint="1A"/>
-          <w:sz w:val="32"/>
-          <w:szCs w:val="32"/>
-          <w:bdr w:val="single" w:sz="18" w:space="0" w:color="auto"/>
-          <w:shd w:val="clear" w:color="auto" w:fill="DAE9F7" w:themeFill="text2" w:themeFillTint="1A"/>
-          <w14:glow w14:rad="63500">
-            <w14:schemeClr w14:val="accent4">
-              <w14:alpha w14:val="60000"/>
-              <w14:satMod w14:val="175000"/>
-            </w14:schemeClr>
-          </w14:glow>
-        </w:rPr>
-        <w:t>C</w:t>
-      </w:r>
-      <w:r>
-        <w:rPr>
-          <w:color w:val="DAE9F7" w:themeColor="text2" w:themeTint="1A"/>
-          <w:sz w:val="32"/>
-          <w:szCs w:val="32"/>
-          <w:bdr w:val="single" w:sz="18" w:space="0" w:color="auto"/>
-          <w:shd w:val="clear" w:color="auto" w:fill="DAE9F7" w:themeFill="text2" w:themeFillTint="1A"/>
-          <w14:glow w14:rad="63500">
-            <w14:schemeClr w14:val="accent4">
-              <w14:alpha w14:val="60000"/>
-              <w14:satMod w14:val="175000"/>
-            </w14:schemeClr>
-          </w14:glow>
-        </w:rPr>
-        <w:t xml:space="preserve"> </w:t>
-      </w:r>
-      <w:r>
-        <w:rPr>
-          <w:color w:val="DAE9F7" w:themeColor="text2" w:themeTint="1A"/>
-          <w:sz w:val="32"/>
-          <w:szCs w:val="32"/>
-          <w:bdr w:val="single" w:sz="18" w:space="0" w:color="auto"/>
-          <w:shd w:val="clear" w:color="auto" w:fill="DAE9F7" w:themeFill="text2" w:themeFillTint="1A"/>
-          <w14:glow w14:rad="63500">
-            <w14:schemeClr w14:val="accent4">
-              <w14:alpha w14:val="60000"/>
-              <w14:satMod w14:val="175000"/>
-            </w14:schemeClr>
-          </w14:glow>
-        </w:rPr>
-        <w:t>I</w:t>
-      </w:r>
-      <w:r>
-        <w:rPr>
-          <w:color w:val="DAE9F7" w:themeColor="text2" w:themeTint="1A"/>
-          <w:sz w:val="32"/>
-          <w:szCs w:val="32"/>
-          <w:bdr w:val="single" w:sz="18" w:space="0" w:color="auto"/>
-          <w:shd w:val="clear" w:color="auto" w:fill="DAE9F7" w:themeFill="text2" w:themeFillTint="1A"/>
-          <w14:glow w14:rad="63500">
-            <w14:schemeClr w14:val="accent4">
-              <w14:alpha w14:val="60000"/>
-              <w14:satMod w14:val="175000"/>
-            </w14:schemeClr>
-          </w14:glow>
-        </w:rPr>
-        <w:t xml:space="preserve"> </w:t>
-      </w:r>
-      <w:r>
-        <w:rPr>
-          <w:color w:val="DAE9F7" w:themeColor="text2" w:themeTint="1A"/>
-          <w:sz w:val="32"/>
-          <w:szCs w:val="32"/>
-          <w:bdr w:val="single" w:sz="18" w:space="0" w:color="auto"/>
-          <w:shd w:val="clear" w:color="auto" w:fill="DAE9F7" w:themeFill="text2" w:themeFillTint="1A"/>
-          <w14:glow w14:rad="63500">
-            <w14:schemeClr w14:val="accent4">
-              <w14:alpha w14:val="60000"/>
-              <w14:satMod w14:val="175000"/>
-            </w14:schemeClr>
-          </w14:glow>
-        </w:rPr>
-        <w:t>A</w:t>
-      </w:r>
-      <w:r>
-        <w:rPr>
-          <w:color w:val="DAE9F7" w:themeColor="text2" w:themeTint="1A"/>
-          <w:sz w:val="32"/>
-          <w:szCs w:val="32"/>
-          <w:bdr w:val="single" w:sz="18" w:space="0" w:color="auto"/>
-          <w:shd w:val="clear" w:color="auto" w:fill="DAE9F7" w:themeFill="text2" w:themeFillTint="1A"/>
-          <w14:glow w14:rad="63500">
-            <w14:schemeClr w14:val="accent4">
-              <w14:alpha w14:val="60000"/>
-              <w14:satMod w14:val="175000"/>
-            </w14:schemeClr>
-          </w14:glow>
-        </w:rPr>
-        <w:t xml:space="preserve"> </w:t>
-      </w:r>
-      <w:r>
-        <w:rPr>
-          <w:color w:val="DAE9F7" w:themeColor="text2" w:themeTint="1A"/>
-          <w:sz w:val="32"/>
-          <w:szCs w:val="32"/>
-          <w:bdr w:val="single" w:sz="18" w:space="0" w:color="auto"/>
-          <w:shd w:val="clear" w:color="auto" w:fill="DAE9F7" w:themeFill="text2" w:themeFillTint="1A"/>
-          <w14:glow w14:rad="63500">
-            <w14:schemeClr w14:val="accent4">
-              <w14:alpha w14:val="60000"/>
-              <w14:satMod w14:val="175000"/>
-            </w14:schemeClr>
-          </w14:glow>
-        </w:rPr>
-        <w:t>L</w:t>
-      </w:r>
-      <w:r>
-        <w:rPr>
-          <w:color w:val="DAE9F7" w:themeColor="text2" w:themeTint="1A"/>
-          <w:sz w:val="32"/>
-          <w:szCs w:val="32"/>
-          <w:bdr w:val="single" w:sz="18" w:space="0" w:color="auto"/>
-          <w:shd w:val="clear" w:color="auto" w:fill="DAE9F7" w:themeFill="text2" w:themeFillTint="1A"/>
-          <w14:glow w14:rad="63500">
-            <w14:schemeClr w14:val="accent4">
-              <w14:alpha w14:val="60000"/>
-              <w14:satMod w14:val="175000"/>
-            </w14:schemeClr>
-          </w14:glow>
-        </w:rPr>
-        <w:t xml:space="preserve"> </w:t>
-      </w:r>
-      <w:r>
-        <w:rPr>
-          <w:color w:val="DAE9F7" w:themeColor="text2" w:themeTint="1A"/>
-          <w:sz w:val="32"/>
-          <w:szCs w:val="32"/>
-          <w:bdr w:val="single" w:sz="18" w:space="0" w:color="auto"/>
-          <w:shd w:val="clear" w:color="auto" w:fill="DAE9F7" w:themeFill="text2" w:themeFillTint="1A"/>
-          <w14:glow w14:rad="63500">
-            <w14:schemeClr w14:val="accent4">
-              <w14:alpha w14:val="60000"/>
-              <w14:satMod w14:val="175000"/>
-            </w14:schemeClr>
-          </w14:glow>
-        </w:rPr>
-        <w:t>E</w:t>
-      </w:r>
-      <w:r>
-        <w:rPr>
-          <w:color w:val="DAE9F7" w:themeColor="text2" w:themeTint="1A"/>
-          <w:sz w:val="32"/>
-          <w:szCs w:val="32"/>
-          <w:bdr w:val="single" w:sz="18" w:space="0" w:color="auto"/>
-          <w:shd w:val="clear" w:color="auto" w:fill="DAE9F7" w:themeFill="text2" w:themeFillTint="1A"/>
-          <w14:glow w14:rad="63500">
-            <w14:schemeClr w14:val="accent4">
-              <w14:alpha w14:val="60000"/>
-              <w14:satMod w14:val="175000"/>
-            </w14:schemeClr>
-          </w14:glow>
-        </w:rPr>
-        <w:t xml:space="preserve"> </w:t>
-      </w:r>
-      <w:r>
-        <w:rPr>
-          <w:color w:val="DAE9F7" w:themeColor="text2" w:themeTint="1A"/>
-          <w:sz w:val="32"/>
-          <w:szCs w:val="32"/>
-          <w:bdr w:val="single" w:sz="18" w:space="0" w:color="auto"/>
-          <w:shd w:val="clear" w:color="auto" w:fill="DAE9F7" w:themeFill="text2" w:themeFillTint="1A"/>
-          <w14:glow w14:rad="63500">
-            <w14:schemeClr w14:val="accent4">
-              <w14:alpha w14:val="60000"/>
-              <w14:satMod w14:val="175000"/>
-            </w14:schemeClr>
-          </w14:glow>
-        </w:rPr>
-        <w:t>S</w:t>
+        <w:t>R E D E S  S O C I A L E S</w:t>
       </w:r>
     </w:p>
     <w:p>
@@ -628,12 +244,13 @@
     <w:p>
       <w:pPr>
         <w:pBdr>
-          <w:top w:val="thickThinLargeGap" w:sz="24" w:space="1" w:color="auto"/>
-          <w:left w:val="thickThinLargeGap" w:sz="24" w:space="4" w:color="auto"/>
-          <w:bottom w:val="thinThickLargeGap" w:sz="24" w:space="1" w:color="auto"/>
-          <w:right w:val="thinThickLargeGap" w:sz="24" w:space="4" w:color="auto"/>
+          <w:top w:val="double" w:sz="4" w:space="1" w:color="auto"/>
+          <w:left w:val="double" w:sz="4" w:space="0" w:color="auto"/>
+          <w:bottom w:val="double" w:sz="4" w:space="1" w:color="auto"/>
+          <w:right w:val="double" w:sz="4" w:space="4" w:color="auto"/>
         </w:pBdr>
         <w:shd w:val="clear" w:color="auto" w:fill="A5C9EB" w:themeFill="text2" w:themeFillTint="40"/>
+        <w:ind w:left="851" w:right="900"/>
         <w:jc w:val="center"/>
       </w:pPr>
       <w:r>
@@ -647,6 +264,7 @@
           <w:ilvl w:val="0"/>
           <w:numId w:val="3"/>
         </w:numPr>
+        <w:ind w:right="1041"/>
         <w:rPr>
           <w:sz w:val="18"/>
           <w:szCs w:val="18"/>
@@ -667,6 +285,7 @@
           <w:ilvl w:val="0"/>
           <w:numId w:val="3"/>
         </w:numPr>
+        <w:ind w:right="1041"/>
         <w:rPr>
           <w:sz w:val="18"/>
           <w:szCs w:val="18"/>
@@ -687,6 +306,7 @@
           <w:ilvl w:val="0"/>
           <w:numId w:val="3"/>
         </w:numPr>
+        <w:ind w:right="1041"/>
         <w:rPr>
           <w:sz w:val="18"/>
           <w:szCs w:val="18"/>
@@ -731,6 +351,7 @@
           <w:right w:val="single" w:sz="4" w:space="4" w:color="auto"/>
         </w:pBdr>
         <w:shd w:val="clear" w:color="auto" w:fill="A5C9EB" w:themeFill="text2" w:themeFillTint="40"/>
+        <w:ind w:left="567" w:hanging="567"/>
       </w:pPr>
       <w:r>
         <w:rPr>
@@ -764,8 +385,18 @@
       </w:r>
     </w:p>
     <w:p>
-      <w:r>
-        <w:t>Linkedin tiene más de 55 millones de usuarios en más de 200 países y territorios en todo el mundo. Es una red de profesionales con gran experiencia interconectados en todo el mundo.</w:t>
+      <w:pPr>
+        <w:ind w:firstLine="720"/>
+      </w:pPr>
+      <w:r>
+        <w:rPr>
+          <w:sz w:val="18"/>
+          <w:szCs w:val="18"/>
+        </w:rPr>
+        <w:t>Linkedin tiene más de 55 millones de usuarios en más de 200 países y territorios en todo el mundo. Es una red de profesionales con gran experiencia interconectados en todo el mundo</w:t>
+      </w:r>
+      <w:r>
+        <w:t>.</w:t>
       </w:r>
     </w:p>
     <w:p>
@@ -835,7 +466,7 @@
         <v:path o:extrusionok="f" gradientshapeok="t" o:connecttype="rect"/>
         <o:lock v:ext="edit" aspectratio="t"/>
       </v:shapetype>
-      <v:shape id="_x0000_i1112" type="#_x0000_t75" style="width:441pt;height:441pt" o:bullet="t">
+      <v:shape id="_x0000_i1058" type="#_x0000_t75" style="width:441pt;height:441pt" o:bullet="t">
         <v:imagedata r:id="rId1" o:title="music-note-icon-symbol-sign-isolate-on-white-background-free-vector[1]"/>
       </v:shape>
     </w:pict>

</xml_diff>